<commit_message>
update advocate validation letter template
</commit_message>
<xml_diff>
--- a/docassemble/Collection/data/templates/letter_to_collector_from_advocate_template.docx
+++ b/docassemble/Collection/data/templates/letter_to_collector_from_advocate_template.docx
@@ -1,10 +1,12 @@
 
 <file path=word/document.xml><?xml version="1.0" encoding="utf-8"?>
-<w:document xmlns:wpc="http://schemas.microsoft.com/office/word/2010/wordprocessingCanvas" xmlns:cx="http://schemas.microsoft.com/office/drawing/2014/chartex" xmlns:cx1="http://schemas.microsoft.com/office/drawing/2015/9/8/chartex" xmlns:cx2="http://schemas.microsoft.com/office/drawing/2015/10/21/chartex" xmlns:cx3="http://schemas.microsoft.com/office/drawing/2016/5/9/chartex" xmlns:cx4="http://schemas.microsoft.com/office/drawing/2016/5/10/chartex" xmlns:cx5="http://schemas.microsoft.com/office/drawing/2016/5/11/chartex" xmlns:cx6="http://schemas.microsoft.com/office/drawing/2016/5/12/chartex" xmlns:cx7="http://schemas.microsoft.com/office/drawing/2016/5/13/chartex" xmlns:cx8="http://schemas.microsoft.com/office/drawing/2016/5/14/chartex" xmlns:mc="http://schemas.openxmlformats.org/markup-compatibility/2006" xmlns:aink="http://schemas.microsoft.com/office/drawing/2016/ink" xmlns:am3d="http://schemas.microsoft.com/office/drawing/2017/model3d" xmlns:o="urn:schemas-microsoft-com:office:office" xmlns:r="http://schemas.openxmlformats.org/officeDocument/2006/relationships" xmlns:m="http://schemas.openxmlformats.org/officeDocument/2006/math" xmlns:v="urn:schemas-microsoft-com:vml" xmlns:wp14="http://schemas.microsoft.com/office/word/2010/wordprocessingDrawing" xmlns:wp="http://schemas.openxmlformats.org/drawingml/2006/wordprocessingDrawing" xmlns:w10="urn:schemas-microsoft-com:office:word" xmlns:w="http://schemas.openxmlformats.org/wordprocessingml/2006/main" xmlns:w14="http://schemas.microsoft.com/office/word/2010/wordml" xmlns:w15="http://schemas.microsoft.com/office/word/2012/wordml" xmlns:w16cid="http://schemas.microsoft.com/office/word/2016/wordml/cid" xmlns:w16se="http://schemas.microsoft.com/office/word/2015/wordml/symex" xmlns:wpg="http://schemas.microsoft.com/office/word/2010/wordprocessingGroup" xmlns:wpi="http://schemas.microsoft.com/office/word/2010/wordprocessingInk" xmlns:wne="http://schemas.microsoft.com/office/word/2006/wordml" xmlns:wps="http://schemas.microsoft.com/office/word/2010/wordprocessingShape" mc:Ignorable="w14 w15 w16se w16cid wp14">
+<w:document xmlns:wpc="http://schemas.microsoft.com/office/word/2010/wordprocessingCanvas" xmlns:cx="http://schemas.microsoft.com/office/drawing/2014/chartex" xmlns:mc="http://schemas.openxmlformats.org/markup-compatibility/2006" xmlns:o="urn:schemas-microsoft-com:office:office" xmlns:r="http://schemas.openxmlformats.org/officeDocument/2006/relationships" xmlns:m="http://schemas.openxmlformats.org/officeDocument/2006/math" xmlns:v="urn:schemas-microsoft-com:vml" xmlns:wp14="http://schemas.microsoft.com/office/word/2010/wordprocessingDrawing" xmlns:wp="http://schemas.openxmlformats.org/drawingml/2006/wordprocessingDrawing" xmlns:w10="urn:schemas-microsoft-com:office:word" xmlns:w="http://schemas.openxmlformats.org/wordprocessingml/2006/main" xmlns:w14="http://schemas.microsoft.com/office/word/2010/wordml" xmlns:w15="http://schemas.microsoft.com/office/word/2012/wordml" xmlns:w16se="http://schemas.microsoft.com/office/word/2015/wordml/symex" xmlns:wpg="http://schemas.microsoft.com/office/word/2010/wordprocessingGroup" xmlns:wpi="http://schemas.microsoft.com/office/word/2010/wordprocessingInk" xmlns:wne="http://schemas.microsoft.com/office/word/2006/wordml" xmlns:wps="http://schemas.microsoft.com/office/word/2010/wordprocessingShape" mc:Ignorable="w14 w15 w16se wp14">
   <w:body>
     <w:p>
       <w:bookmarkStart w:id="0" w:name="_gjdgxs" w:colFirst="0" w:colLast="0"/>
+      <w:bookmarkStart w:id="1" w:name="_GoBack"/>
       <w:bookmarkEnd w:id="0"/>
+      <w:bookmarkEnd w:id="1"/>
       <w:proofErr w:type="gramStart"/>
       <w:r>
         <w:t xml:space="preserve">{{ </w:t>
@@ -121,33 +123,53 @@
         </w:rPr>
         <w:tab/>
       </w:r>
+      <w:r>
+        <w:rPr>
+          <w:color w:val="000000"/>
+        </w:rPr>
+        <w:t>{{</w:t>
+      </w:r>
+      <w:proofErr w:type="spellStart"/>
       <w:proofErr w:type="gramStart"/>
       <w:r>
         <w:rPr>
           <w:color w:val="000000"/>
         </w:rPr>
-        <w:t xml:space="preserve">{{ </w:t>
+        <w:t>client</w:t>
+      </w:r>
+      <w:r>
+        <w:t>.name</w:t>
+      </w:r>
+      <w:r>
+        <w:t>.first</w:t>
+      </w:r>
+      <w:proofErr w:type="spellEnd"/>
+      <w:proofErr w:type="gramEnd"/>
+      <w:r>
+        <w:rPr>
+          <w:color w:val="000000"/>
+        </w:rPr>
+        <w:t>}}</w:t>
+      </w:r>
+      <w:r>
+        <w:rPr>
+          <w:color w:val="000000"/>
+        </w:rPr>
+        <w:t xml:space="preserve"> {{</w:t>
       </w:r>
       <w:proofErr w:type="spellStart"/>
       <w:r>
         <w:rPr>
           <w:color w:val="000000"/>
         </w:rPr>
-        <w:t>client</w:t>
-      </w:r>
-      <w:r>
-        <w:t>.name</w:t>
-      </w:r>
-      <w:proofErr w:type="gramEnd"/>
-      <w:r>
-        <w:t>.text</w:t>
+        <w:t>client.name.last</w:t>
       </w:r>
       <w:proofErr w:type="spellEnd"/>
       <w:r>
         <w:rPr>
           <w:color w:val="000000"/>
         </w:rPr>
-        <w:t xml:space="preserve"> }}</w:t>
+        <w:t>}}</w:t>
       </w:r>
     </w:p>
     <w:p>
@@ -177,33 +199,44 @@
         </w:rPr>
         <w:t xml:space="preserve">c/o </w:t>
       </w:r>
+      <w:r>
+        <w:rPr>
+          <w:color w:val="000000"/>
+        </w:rPr>
+        <w:t>{{</w:t>
+      </w:r>
+      <w:proofErr w:type="spellStart"/>
       <w:proofErr w:type="gramStart"/>
       <w:r>
         <w:rPr>
           <w:color w:val="000000"/>
         </w:rPr>
-        <w:t xml:space="preserve">{{ </w:t>
+        <w:t>advocate</w:t>
+      </w:r>
+      <w:r>
+        <w:t>.name.first</w:t>
+      </w:r>
+      <w:proofErr w:type="spellEnd"/>
+      <w:proofErr w:type="gramEnd"/>
+      <w:r>
+        <w:rPr>
+          <w:color w:val="000000"/>
+        </w:rPr>
+        <w:t>}} {{</w:t>
       </w:r>
       <w:proofErr w:type="spellStart"/>
       <w:r>
         <w:rPr>
           <w:color w:val="000000"/>
         </w:rPr>
-        <w:t>advocate.name</w:t>
-      </w:r>
-      <w:proofErr w:type="gramEnd"/>
-      <w:r>
-        <w:rPr>
-          <w:color w:val="000000"/>
-        </w:rPr>
-        <w:t>.text</w:t>
+        <w:t>advocate.name.last</w:t>
       </w:r>
       <w:proofErr w:type="spellEnd"/>
       <w:r>
         <w:rPr>
           <w:color w:val="000000"/>
         </w:rPr>
-        <w:t xml:space="preserve"> }}</w:t>
+        <w:t>}}</w:t>
       </w:r>
     </w:p>
     <w:p>
@@ -399,7 +432,21 @@
         <w:rPr>
           <w:color w:val="000000"/>
         </w:rPr>
-        <w:t xml:space="preserve">{% endif </w:t>
+        <w:t xml:space="preserve">{% </w:t>
+      </w:r>
+      <w:proofErr w:type="spellStart"/>
+      <w:r>
+        <w:rPr>
+          <w:color w:val="000000"/>
+        </w:rPr>
+        <w:t>endif</w:t>
+      </w:r>
+      <w:proofErr w:type="spellEnd"/>
+      <w:r>
+        <w:rPr>
+          <w:color w:val="000000"/>
+        </w:rPr>
+        <w:t xml:space="preserve"> </w:t>
       </w:r>
       <w:proofErr w:type="gramStart"/>
       <w:r>
@@ -410,18 +457,65 @@
       </w:r>
       <w:r>
         <w:rPr>
+          <w:color w:val="000000"/>
+        </w:rPr>
+        <w:t>{</w:t>
+      </w:r>
+      <w:proofErr w:type="gramEnd"/>
+      <w:r>
+        <w:rPr>
+          <w:color w:val="000000"/>
+        </w:rPr>
+        <w:t xml:space="preserve">% if </w:t>
+      </w:r>
+      <w:proofErr w:type="spellStart"/>
+      <w:r>
+        <w:rPr>
+          <w:color w:val="000000"/>
+        </w:rPr>
+        <w:t>collector_is_debt_collector</w:t>
+      </w:r>
+      <w:proofErr w:type="spellEnd"/>
+      <w:r>
+        <w:rPr>
+          <w:color w:val="000000"/>
+        </w:rPr>
+        <w:t xml:space="preserve"> or </w:t>
+      </w:r>
+      <w:proofErr w:type="spellStart"/>
+      <w:r>
+        <w:rPr>
+          <w:color w:val="000000"/>
+        </w:rPr>
+        <w:t>oc_known</w:t>
+      </w:r>
+      <w:proofErr w:type="spellEnd"/>
+      <w:r>
+        <w:rPr>
+          <w:color w:val="000000"/>
+        </w:rPr>
+        <w:t xml:space="preserve"> %}</w:t>
+      </w:r>
+      <w:r>
+        <w:rPr>
           <w:b/>
           <w:color w:val="000000"/>
         </w:rPr>
-        <w:t>Alleged</w:t>
-      </w:r>
-      <w:proofErr w:type="gramEnd"/>
+        <w:t xml:space="preserve">Alleged </w:t>
+      </w:r>
       <w:r>
         <w:rPr>
           <w:b/>
           <w:color w:val="000000"/>
         </w:rPr>
-        <w:t xml:space="preserve"> Creditor:</w:t>
+        <w:t xml:space="preserve">Original </w:t>
+      </w:r>
+      <w:r>
+        <w:rPr>
+          <w:b/>
+          <w:color w:val="000000"/>
+        </w:rPr>
+        <w:t>Creditor:</w:t>
       </w:r>
       <w:r>
         <w:rPr>
@@ -442,6 +536,26 @@
           <w:color w:val="000000"/>
         </w:rPr>
         <w:t xml:space="preserve"> }}</w:t>
+      </w:r>
+      <w:r>
+        <w:rPr>
+          <w:color w:val="000000"/>
+        </w:rPr>
+        <w:t xml:space="preserve">{% </w:t>
+      </w:r>
+      <w:proofErr w:type="spellStart"/>
+      <w:r>
+        <w:rPr>
+          <w:color w:val="000000"/>
+        </w:rPr>
+        <w:t>endif</w:t>
+      </w:r>
+      <w:proofErr w:type="spellEnd"/>
+      <w:r>
+        <w:rPr>
+          <w:color w:val="000000"/>
+        </w:rPr>
+        <w:t xml:space="preserve"> %}</w:t>
       </w:r>
     </w:p>
     <w:p>
@@ -739,19 +853,11 @@
         </w:rPr>
         <w:t xml:space="preserve">client’s </w:t>
       </w:r>
-      <w:proofErr w:type="gramStart"/>
-      <w:r>
-        <w:rPr>
-          <w:color w:val="000000"/>
-        </w:rPr>
-        <w:t>signature</w:t>
-      </w:r>
-      <w:proofErr w:type="gramEnd"/>
-      <w:r>
-        <w:rPr>
-          <w:color w:val="000000"/>
-        </w:rPr>
-        <w:t xml:space="preserve"> and which concern this debt;</w:t>
+      <w:r>
+        <w:rPr>
+          <w:color w:val="000000"/>
+        </w:rPr>
+        <w:t>signature and which concern this debt;</w:t>
       </w:r>
     </w:p>
     <w:p>
@@ -864,22 +970,11 @@
         <w:rPr>
           <w:color w:val="000000"/>
         </w:rPr>
-        <w:t xml:space="preserve">Note that in certain instances, pursuant to the law cited above, you must cease all collections </w:t>
-      </w:r>
-      <w:r>
-        <w:rPr>
-          <w:color w:val="000000"/>
-        </w:rPr>
         <w:lastRenderedPageBreak/>
-        <w:t>activities until you have complied with the requests in this letter. {% endif %</w:t>
-      </w:r>
-      <w:r>
-        <w:t xml:space="preserve">}{% </w:t>
-      </w:r>
-      <w:bookmarkStart w:id="1" w:name="_GoBack"/>
-      <w:bookmarkEnd w:id="1"/>
-      <w:r>
-        <w:t>if validation == False %}</w:t>
+        <w:t>Note that in certain instances, pursuant to the law cited above, you must cease all collections activities until you have complied with the requests in this letter. {% endif %</w:t>
+      </w:r>
+      <w:r>
+        <w:t>}{% if validation == False %}</w:t>
       </w:r>
       <w:r>
         <w:rPr>
@@ -897,16 +992,66 @@
         <w:rPr>
           <w:color w:val="000000"/>
         </w:rPr>
-        <w:t xml:space="preserve"> regarding this debt. {% endif</w:t>
-      </w:r>
+        <w:t xml:space="preserve"> regarding this debt. {% </w:t>
+      </w:r>
+      <w:proofErr w:type="spellStart"/>
+      <w:r>
+        <w:rPr>
+          <w:color w:val="000000"/>
+        </w:rPr>
+        <w:t>endif</w:t>
+      </w:r>
+      <w:proofErr w:type="spellEnd"/>
       <w:r>
         <w:t xml:space="preserve"> </w:t>
       </w:r>
+      <w:proofErr w:type="gramStart"/>
       <w:r>
         <w:rPr>
           <w:color w:val="000000"/>
         </w:rPr>
         <w:t>%}</w:t>
+      </w:r>
+      <w:r>
+        <w:rPr>
+          <w:color w:val="000000"/>
+        </w:rPr>
+        <w:t>{</w:t>
+      </w:r>
+      <w:proofErr w:type="gramEnd"/>
+      <w:r>
+        <w:rPr>
+          <w:color w:val="000000"/>
+        </w:rPr>
+        <w:t xml:space="preserve">% if </w:t>
+      </w:r>
+      <w:proofErr w:type="spellStart"/>
+      <w:r>
+        <w:rPr>
+          <w:color w:val="000000"/>
+        </w:rPr>
+        <w:t>communications_go_to_advocate</w:t>
+      </w:r>
+      <w:proofErr w:type="spellEnd"/>
+      <w:r>
+        <w:rPr>
+          <w:color w:val="000000"/>
+        </w:rPr>
+        <w:t xml:space="preserve"> %} Please direct all further communications regarding this debt to me using the address information above or below. {% </w:t>
+      </w:r>
+      <w:proofErr w:type="spellStart"/>
+      <w:r>
+        <w:rPr>
+          <w:color w:val="000000"/>
+        </w:rPr>
+        <w:t>endif</w:t>
+      </w:r>
+      <w:proofErr w:type="spellEnd"/>
+      <w:r>
+        <w:rPr>
+          <w:color w:val="000000"/>
+        </w:rPr>
+        <w:t xml:space="preserve"> %}</w:t>
       </w:r>
     </w:p>
     <w:p/>
@@ -922,29 +1067,6 @@
       </w:r>
     </w:p>
     <w:p/>
-    <w:p>
-      <w:proofErr w:type="gramStart"/>
-      <w:r>
-        <w:t xml:space="preserve">{{ </w:t>
-      </w:r>
-      <w:proofErr w:type="spellStart"/>
-      <w:r>
-        <w:t>advocate</w:t>
-      </w:r>
-      <w:proofErr w:type="gramEnd"/>
-      <w:r>
-        <w:t>_signature</w:t>
-      </w:r>
-      <w:proofErr w:type="spellEnd"/>
-      <w:r>
-        <w:t xml:space="preserve"> }}</w:t>
-      </w:r>
-    </w:p>
-    <w:p>
-      <w:r>
-        <w:t>_________________________________</w:t>
-      </w:r>
-    </w:p>
     <w:p>
       <w:pPr>
         <w:pBdr>
@@ -959,38 +1081,142 @@
           <w:color w:val="000000"/>
         </w:rPr>
       </w:pPr>
+      <w:r>
+        <w:rPr>
+          <w:color w:val="000000"/>
+        </w:rPr>
+        <w:t>{{</w:t>
+      </w:r>
+      <w:proofErr w:type="spellStart"/>
       <w:proofErr w:type="gramStart"/>
       <w:r>
         <w:rPr>
           <w:color w:val="000000"/>
         </w:rPr>
-        <w:t xml:space="preserve">{{ </w:t>
-      </w:r>
-      <w:r>
-        <w:t xml:space="preserve"> </w:t>
+        <w:t>advocate</w:t>
+      </w:r>
+      <w:r>
+        <w:t>.name.first</w:t>
+      </w:r>
+      <w:proofErr w:type="spellEnd"/>
+      <w:proofErr w:type="gramEnd"/>
+      <w:r>
+        <w:rPr>
+          <w:color w:val="000000"/>
+        </w:rPr>
+        <w:t>}} {{</w:t>
       </w:r>
       <w:proofErr w:type="spellStart"/>
-      <w:proofErr w:type="gramEnd"/>
-      <w:r>
-        <w:t>advocate</w:t>
-      </w:r>
-      <w:r>
-        <w:t>.name.text</w:t>
+      <w:r>
+        <w:rPr>
+          <w:color w:val="000000"/>
+        </w:rPr>
+        <w:t>advocate.name.last</w:t>
       </w:r>
       <w:proofErr w:type="spellEnd"/>
       <w:r>
-        <w:t xml:space="preserve"> </w:t>
-      </w:r>
-      <w:r>
-        <w:rPr>
-          <w:color w:val="000000"/>
-        </w:rPr>
-        <w:t xml:space="preserve">}} </w:t>
-      </w:r>
+        <w:rPr>
+          <w:color w:val="000000"/>
+        </w:rPr>
+        <w:t>}}</w:t>
+      </w:r>
+    </w:p>
+    <w:p>
+      <w:pPr>
+        <w:pBdr>
+          <w:top w:val="nil"/>
+          <w:left w:val="nil"/>
+          <w:bottom w:val="nil"/>
+          <w:right w:val="nil"/>
+          <w:between w:val="nil"/>
+        </w:pBdr>
+        <w:ind w:left="720" w:hanging="720"/>
+        <w:rPr>
+          <w:color w:val="000000"/>
+        </w:rPr>
+      </w:pPr>
+      <w:r>
+        <w:rPr>
+          <w:color w:val="000000"/>
+        </w:rPr>
+        <w:t>Gr</w:t>
+      </w:r>
+      <w:r>
+        <w:rPr>
+          <w:color w:val="000000"/>
+        </w:rPr>
+        <w:t>eater Boston Legal Services</w:t>
+      </w:r>
+    </w:p>
+    <w:p>
+      <w:pPr>
+        <w:pBdr>
+          <w:top w:val="nil"/>
+          <w:left w:val="nil"/>
+          <w:bottom w:val="nil"/>
+          <w:right w:val="nil"/>
+          <w:between w:val="nil"/>
+        </w:pBdr>
+        <w:rPr>
+          <w:color w:val="000000"/>
+        </w:rPr>
+      </w:pPr>
+      <w:r>
+        <w:rPr>
+          <w:color w:val="000000"/>
+        </w:rPr>
+        <w:t>197 Friend Street</w:t>
+      </w:r>
+    </w:p>
+    <w:p>
+      <w:pPr>
+        <w:pBdr>
+          <w:top w:val="nil"/>
+          <w:left w:val="nil"/>
+          <w:bottom w:val="nil"/>
+          <w:right w:val="nil"/>
+          <w:between w:val="nil"/>
+        </w:pBdr>
+        <w:ind w:left="720" w:hanging="720"/>
+        <w:rPr>
+          <w:color w:val="000000"/>
+        </w:rPr>
+      </w:pPr>
+      <w:r>
+        <w:rPr>
+          <w:color w:val="000000"/>
+        </w:rPr>
+        <w:t>Boston, M</w:t>
+      </w:r>
+      <w:r>
+        <w:rPr>
+          <w:color w:val="000000"/>
+        </w:rPr>
+        <w:t>A 02114</w:t>
+      </w:r>
+    </w:p>
+    <w:p>
+      <w:pPr>
+        <w:pBdr>
+          <w:top w:val="nil"/>
+          <w:left w:val="nil"/>
+          <w:bottom w:val="nil"/>
+          <w:right w:val="nil"/>
+          <w:between w:val="nil"/>
+        </w:pBdr>
+        <w:ind w:left="720" w:hanging="720"/>
+        <w:rPr>
+          <w:color w:val="000000"/>
+        </w:rPr>
+      </w:pPr>
     </w:p>
     <w:sectPr>
-      <w:headerReference w:type="first" r:id="rId9"/>
-      <w:footerReference w:type="first" r:id="rId10"/>
+      <w:headerReference w:type="even" r:id="rId9"/>
+      <w:headerReference w:type="default" r:id="rId10"/>
+      <w:footerReference w:type="even" r:id="rId11"/>
+      <w:footerReference w:type="default" r:id="rId12"/>
+      <w:headerReference w:type="first" r:id="rId13"/>
+      <w:footerReference w:type="first" r:id="rId14"/>
       <w:pgSz w:w="12240" w:h="15840" w:code="1"/>
       <w:pgMar w:top="450" w:right="1440" w:bottom="1080" w:left="1440" w:header="720" w:footer="720" w:gutter="0"/>
       <w:cols w:space="720"/>
@@ -1002,7 +1228,7 @@
 </file>
 
 <file path=word/endnotes.xml><?xml version="1.0" encoding="utf-8"?>
-<w:endnotes xmlns:wpc="http://schemas.microsoft.com/office/word/2010/wordprocessingCanvas" xmlns:cx="http://schemas.microsoft.com/office/drawing/2014/chartex" xmlns:cx1="http://schemas.microsoft.com/office/drawing/2015/9/8/chartex" xmlns:cx2="http://schemas.microsoft.com/office/drawing/2015/10/21/chartex" xmlns:cx3="http://schemas.microsoft.com/office/drawing/2016/5/9/chartex" xmlns:cx4="http://schemas.microsoft.com/office/drawing/2016/5/10/chartex" xmlns:cx5="http://schemas.microsoft.com/office/drawing/2016/5/11/chartex" xmlns:cx6="http://schemas.microsoft.com/office/drawing/2016/5/12/chartex" xmlns:cx7="http://schemas.microsoft.com/office/drawing/2016/5/13/chartex" xmlns:cx8="http://schemas.microsoft.com/office/drawing/2016/5/14/chartex" xmlns:mc="http://schemas.openxmlformats.org/markup-compatibility/2006" xmlns:aink="http://schemas.microsoft.com/office/drawing/2016/ink" xmlns:am3d="http://schemas.microsoft.com/office/drawing/2017/model3d" xmlns:o="urn:schemas-microsoft-com:office:office" xmlns:r="http://schemas.openxmlformats.org/officeDocument/2006/relationships" xmlns:m="http://schemas.openxmlformats.org/officeDocument/2006/math" xmlns:v="urn:schemas-microsoft-com:vml" xmlns:wp14="http://schemas.microsoft.com/office/word/2010/wordprocessingDrawing" xmlns:wp="http://schemas.openxmlformats.org/drawingml/2006/wordprocessingDrawing" xmlns:w10="urn:schemas-microsoft-com:office:word" xmlns:w="http://schemas.openxmlformats.org/wordprocessingml/2006/main" xmlns:w14="http://schemas.microsoft.com/office/word/2010/wordml" xmlns:w15="http://schemas.microsoft.com/office/word/2012/wordml" xmlns:w16cid="http://schemas.microsoft.com/office/word/2016/wordml/cid" xmlns:w16se="http://schemas.microsoft.com/office/word/2015/wordml/symex" xmlns:wpg="http://schemas.microsoft.com/office/word/2010/wordprocessingGroup" xmlns:wpi="http://schemas.microsoft.com/office/word/2010/wordprocessingInk" xmlns:wne="http://schemas.microsoft.com/office/word/2006/wordml" xmlns:wps="http://schemas.microsoft.com/office/word/2010/wordprocessingShape" mc:Ignorable="w14 w15 w16se w16cid wp14">
+<w:endnotes xmlns:wpc="http://schemas.microsoft.com/office/word/2010/wordprocessingCanvas" xmlns:cx="http://schemas.microsoft.com/office/drawing/2014/chartex" xmlns:mc="http://schemas.openxmlformats.org/markup-compatibility/2006" xmlns:o="urn:schemas-microsoft-com:office:office" xmlns:r="http://schemas.openxmlformats.org/officeDocument/2006/relationships" xmlns:m="http://schemas.openxmlformats.org/officeDocument/2006/math" xmlns:v="urn:schemas-microsoft-com:vml" xmlns:wp14="http://schemas.microsoft.com/office/word/2010/wordprocessingDrawing" xmlns:wp="http://schemas.openxmlformats.org/drawingml/2006/wordprocessingDrawing" xmlns:w10="urn:schemas-microsoft-com:office:word" xmlns:w="http://schemas.openxmlformats.org/wordprocessingml/2006/main" xmlns:w14="http://schemas.microsoft.com/office/word/2010/wordml" xmlns:w15="http://schemas.microsoft.com/office/word/2012/wordml" xmlns:w16se="http://schemas.microsoft.com/office/word/2015/wordml/symex" xmlns:wpg="http://schemas.microsoft.com/office/word/2010/wordprocessingGroup" xmlns:wpi="http://schemas.microsoft.com/office/word/2010/wordprocessingInk" xmlns:wne="http://schemas.microsoft.com/office/word/2006/wordml" xmlns:wps="http://schemas.microsoft.com/office/word/2010/wordprocessingShape" mc:Ignorable="w14 w15 w16se wp14">
   <w:endnote w:type="separator" w:id="-1">
     <w:p>
       <w:r>
@@ -1021,7 +1247,27 @@
 </file>
 
 <file path=word/footer1.xml><?xml version="1.0" encoding="utf-8"?>
-<w:ftr xmlns:wpc="http://schemas.microsoft.com/office/word/2010/wordprocessingCanvas" xmlns:cx="http://schemas.microsoft.com/office/drawing/2014/chartex" xmlns:cx1="http://schemas.microsoft.com/office/drawing/2015/9/8/chartex" xmlns:cx2="http://schemas.microsoft.com/office/drawing/2015/10/21/chartex" xmlns:cx3="http://schemas.microsoft.com/office/drawing/2016/5/9/chartex" xmlns:cx4="http://schemas.microsoft.com/office/drawing/2016/5/10/chartex" xmlns:cx5="http://schemas.microsoft.com/office/drawing/2016/5/11/chartex" xmlns:cx6="http://schemas.microsoft.com/office/drawing/2016/5/12/chartex" xmlns:cx7="http://schemas.microsoft.com/office/drawing/2016/5/13/chartex" xmlns:cx8="http://schemas.microsoft.com/office/drawing/2016/5/14/chartex" xmlns:mc="http://schemas.openxmlformats.org/markup-compatibility/2006" xmlns:aink="http://schemas.microsoft.com/office/drawing/2016/ink" xmlns:am3d="http://schemas.microsoft.com/office/drawing/2017/model3d" xmlns:o="urn:schemas-microsoft-com:office:office" xmlns:r="http://schemas.openxmlformats.org/officeDocument/2006/relationships" xmlns:m="http://schemas.openxmlformats.org/officeDocument/2006/math" xmlns:v="urn:schemas-microsoft-com:vml" xmlns:wp14="http://schemas.microsoft.com/office/word/2010/wordprocessingDrawing" xmlns:wp="http://schemas.openxmlformats.org/drawingml/2006/wordprocessingDrawing" xmlns:w10="urn:schemas-microsoft-com:office:word" xmlns:w="http://schemas.openxmlformats.org/wordprocessingml/2006/main" xmlns:w14="http://schemas.microsoft.com/office/word/2010/wordml" xmlns:w15="http://schemas.microsoft.com/office/word/2012/wordml" xmlns:w16cid="http://schemas.microsoft.com/office/word/2016/wordml/cid" xmlns:w16se="http://schemas.microsoft.com/office/word/2015/wordml/symex" xmlns:wpg="http://schemas.microsoft.com/office/word/2010/wordprocessingGroup" xmlns:wpi="http://schemas.microsoft.com/office/word/2010/wordprocessingInk" xmlns:wne="http://schemas.microsoft.com/office/word/2006/wordml" xmlns:wps="http://schemas.microsoft.com/office/word/2010/wordprocessingShape" mc:Ignorable="w14 w15 w16se w16cid wp14">
+<w:ftr xmlns:wpc="http://schemas.microsoft.com/office/word/2010/wordprocessingCanvas" xmlns:cx="http://schemas.microsoft.com/office/drawing/2014/chartex" xmlns:mc="http://schemas.openxmlformats.org/markup-compatibility/2006" xmlns:o="urn:schemas-microsoft-com:office:office" xmlns:r="http://schemas.openxmlformats.org/officeDocument/2006/relationships" xmlns:m="http://schemas.openxmlformats.org/officeDocument/2006/math" xmlns:v="urn:schemas-microsoft-com:vml" xmlns:wp14="http://schemas.microsoft.com/office/word/2010/wordprocessingDrawing" xmlns:wp="http://schemas.openxmlformats.org/drawingml/2006/wordprocessingDrawing" xmlns:w10="urn:schemas-microsoft-com:office:word" xmlns:w="http://schemas.openxmlformats.org/wordprocessingml/2006/main" xmlns:w14="http://schemas.microsoft.com/office/word/2010/wordml" xmlns:w15="http://schemas.microsoft.com/office/word/2012/wordml" xmlns:w16se="http://schemas.microsoft.com/office/word/2015/wordml/symex" xmlns:wpg="http://schemas.microsoft.com/office/word/2010/wordprocessingGroup" xmlns:wpi="http://schemas.microsoft.com/office/word/2010/wordprocessingInk" xmlns:wne="http://schemas.microsoft.com/office/word/2006/wordml" xmlns:wps="http://schemas.microsoft.com/office/word/2010/wordprocessingShape" mc:Ignorable="w14 w15 w16se wp14">
+  <w:p>
+    <w:pPr>
+      <w:pStyle w:val="Footer"/>
+    </w:pPr>
+  </w:p>
+</w:ftr>
+</file>
+
+<file path=word/footer2.xml><?xml version="1.0" encoding="utf-8"?>
+<w:ftr xmlns:wpc="http://schemas.microsoft.com/office/word/2010/wordprocessingCanvas" xmlns:cx="http://schemas.microsoft.com/office/drawing/2014/chartex" xmlns:mc="http://schemas.openxmlformats.org/markup-compatibility/2006" xmlns:o="urn:schemas-microsoft-com:office:office" xmlns:r="http://schemas.openxmlformats.org/officeDocument/2006/relationships" xmlns:m="http://schemas.openxmlformats.org/officeDocument/2006/math" xmlns:v="urn:schemas-microsoft-com:vml" xmlns:wp14="http://schemas.microsoft.com/office/word/2010/wordprocessingDrawing" xmlns:wp="http://schemas.openxmlformats.org/drawingml/2006/wordprocessingDrawing" xmlns:w10="urn:schemas-microsoft-com:office:word" xmlns:w="http://schemas.openxmlformats.org/wordprocessingml/2006/main" xmlns:w14="http://schemas.microsoft.com/office/word/2010/wordml" xmlns:w15="http://schemas.microsoft.com/office/word/2012/wordml" xmlns:w16se="http://schemas.microsoft.com/office/word/2015/wordml/symex" xmlns:wpg="http://schemas.microsoft.com/office/word/2010/wordprocessingGroup" xmlns:wpi="http://schemas.microsoft.com/office/word/2010/wordprocessingInk" xmlns:wne="http://schemas.microsoft.com/office/word/2006/wordml" xmlns:wps="http://schemas.microsoft.com/office/word/2010/wordprocessingShape" mc:Ignorable="w14 w15 w16se wp14">
+  <w:p>
+    <w:pPr>
+      <w:pStyle w:val="Footer"/>
+    </w:pPr>
+  </w:p>
+</w:ftr>
+</file>
+
+<file path=word/footer3.xml><?xml version="1.0" encoding="utf-8"?>
+<w:ftr xmlns:wpc="http://schemas.microsoft.com/office/word/2010/wordprocessingCanvas" xmlns:cx="http://schemas.microsoft.com/office/drawing/2014/chartex" xmlns:mc="http://schemas.openxmlformats.org/markup-compatibility/2006" xmlns:o="urn:schemas-microsoft-com:office:office" xmlns:r="http://schemas.openxmlformats.org/officeDocument/2006/relationships" xmlns:m="http://schemas.openxmlformats.org/officeDocument/2006/math" xmlns:v="urn:schemas-microsoft-com:vml" xmlns:wp14="http://schemas.microsoft.com/office/word/2010/wordprocessingDrawing" xmlns:wp="http://schemas.openxmlformats.org/drawingml/2006/wordprocessingDrawing" xmlns:w10="urn:schemas-microsoft-com:office:word" xmlns:w="http://schemas.openxmlformats.org/wordprocessingml/2006/main" xmlns:w14="http://schemas.microsoft.com/office/word/2010/wordml" xmlns:w15="http://schemas.microsoft.com/office/word/2012/wordml" xmlns:w16se="http://schemas.microsoft.com/office/word/2015/wordml/symex" xmlns:wpg="http://schemas.microsoft.com/office/word/2010/wordprocessingGroup" xmlns:wpi="http://schemas.microsoft.com/office/word/2010/wordprocessingInk" xmlns:wne="http://schemas.microsoft.com/office/word/2006/wordml" xmlns:wps="http://schemas.microsoft.com/office/word/2010/wordprocessingShape" mc:Ignorable="w14 w15 w16se wp14">
   <w:sdt>
     <w:sdtPr>
       <w:alias w:val="LetterheadFooter"/>
@@ -1273,7 +1519,7 @@
 </file>
 
 <file path=word/footnotes.xml><?xml version="1.0" encoding="utf-8"?>
-<w:footnotes xmlns:wpc="http://schemas.microsoft.com/office/word/2010/wordprocessingCanvas" xmlns:cx="http://schemas.microsoft.com/office/drawing/2014/chartex" xmlns:cx1="http://schemas.microsoft.com/office/drawing/2015/9/8/chartex" xmlns:cx2="http://schemas.microsoft.com/office/drawing/2015/10/21/chartex" xmlns:cx3="http://schemas.microsoft.com/office/drawing/2016/5/9/chartex" xmlns:cx4="http://schemas.microsoft.com/office/drawing/2016/5/10/chartex" xmlns:cx5="http://schemas.microsoft.com/office/drawing/2016/5/11/chartex" xmlns:cx6="http://schemas.microsoft.com/office/drawing/2016/5/12/chartex" xmlns:cx7="http://schemas.microsoft.com/office/drawing/2016/5/13/chartex" xmlns:cx8="http://schemas.microsoft.com/office/drawing/2016/5/14/chartex" xmlns:mc="http://schemas.openxmlformats.org/markup-compatibility/2006" xmlns:aink="http://schemas.microsoft.com/office/drawing/2016/ink" xmlns:am3d="http://schemas.microsoft.com/office/drawing/2017/model3d" xmlns:o="urn:schemas-microsoft-com:office:office" xmlns:r="http://schemas.openxmlformats.org/officeDocument/2006/relationships" xmlns:m="http://schemas.openxmlformats.org/officeDocument/2006/math" xmlns:v="urn:schemas-microsoft-com:vml" xmlns:wp14="http://schemas.microsoft.com/office/word/2010/wordprocessingDrawing" xmlns:wp="http://schemas.openxmlformats.org/drawingml/2006/wordprocessingDrawing" xmlns:w10="urn:schemas-microsoft-com:office:word" xmlns:w="http://schemas.openxmlformats.org/wordprocessingml/2006/main" xmlns:w14="http://schemas.microsoft.com/office/word/2010/wordml" xmlns:w15="http://schemas.microsoft.com/office/word/2012/wordml" xmlns:w16cid="http://schemas.microsoft.com/office/word/2016/wordml/cid" xmlns:w16se="http://schemas.microsoft.com/office/word/2015/wordml/symex" xmlns:wpg="http://schemas.microsoft.com/office/word/2010/wordprocessingGroup" xmlns:wpi="http://schemas.microsoft.com/office/word/2010/wordprocessingInk" xmlns:wne="http://schemas.microsoft.com/office/word/2006/wordml" xmlns:wps="http://schemas.microsoft.com/office/word/2010/wordprocessingShape" mc:Ignorable="w14 w15 w16se w16cid wp14">
+<w:footnotes xmlns:wpc="http://schemas.microsoft.com/office/word/2010/wordprocessingCanvas" xmlns:cx="http://schemas.microsoft.com/office/drawing/2014/chartex" xmlns:mc="http://schemas.openxmlformats.org/markup-compatibility/2006" xmlns:o="urn:schemas-microsoft-com:office:office" xmlns:r="http://schemas.openxmlformats.org/officeDocument/2006/relationships" xmlns:m="http://schemas.openxmlformats.org/officeDocument/2006/math" xmlns:v="urn:schemas-microsoft-com:vml" xmlns:wp14="http://schemas.microsoft.com/office/word/2010/wordprocessingDrawing" xmlns:wp="http://schemas.openxmlformats.org/drawingml/2006/wordprocessingDrawing" xmlns:w10="urn:schemas-microsoft-com:office:word" xmlns:w="http://schemas.openxmlformats.org/wordprocessingml/2006/main" xmlns:w14="http://schemas.microsoft.com/office/word/2010/wordml" xmlns:w15="http://schemas.microsoft.com/office/word/2012/wordml" xmlns:w16se="http://schemas.microsoft.com/office/word/2015/wordml/symex" xmlns:wpg="http://schemas.microsoft.com/office/word/2010/wordprocessingGroup" xmlns:wpi="http://schemas.microsoft.com/office/word/2010/wordprocessingInk" xmlns:wne="http://schemas.microsoft.com/office/word/2006/wordml" xmlns:wps="http://schemas.microsoft.com/office/word/2010/wordprocessingShape" mc:Ignorable="w14 w15 w16se wp14">
   <w:footnote w:type="separator" w:id="-1">
     <w:p>
       <w:r>
@@ -1292,7 +1538,27 @@
 </file>
 
 <file path=word/header1.xml><?xml version="1.0" encoding="utf-8"?>
-<w:hdr xmlns:wpc="http://schemas.microsoft.com/office/word/2010/wordprocessingCanvas" xmlns:cx="http://schemas.microsoft.com/office/drawing/2014/chartex" xmlns:cx1="http://schemas.microsoft.com/office/drawing/2015/9/8/chartex" xmlns:cx2="http://schemas.microsoft.com/office/drawing/2015/10/21/chartex" xmlns:cx3="http://schemas.microsoft.com/office/drawing/2016/5/9/chartex" xmlns:cx4="http://schemas.microsoft.com/office/drawing/2016/5/10/chartex" xmlns:cx5="http://schemas.microsoft.com/office/drawing/2016/5/11/chartex" xmlns:cx6="http://schemas.microsoft.com/office/drawing/2016/5/12/chartex" xmlns:cx7="http://schemas.microsoft.com/office/drawing/2016/5/13/chartex" xmlns:cx8="http://schemas.microsoft.com/office/drawing/2016/5/14/chartex" xmlns:mc="http://schemas.openxmlformats.org/markup-compatibility/2006" xmlns:aink="http://schemas.microsoft.com/office/drawing/2016/ink" xmlns:am3d="http://schemas.microsoft.com/office/drawing/2017/model3d" xmlns:o="urn:schemas-microsoft-com:office:office" xmlns:r="http://schemas.openxmlformats.org/officeDocument/2006/relationships" xmlns:m="http://schemas.openxmlformats.org/officeDocument/2006/math" xmlns:v="urn:schemas-microsoft-com:vml" xmlns:wp14="http://schemas.microsoft.com/office/word/2010/wordprocessingDrawing" xmlns:wp="http://schemas.openxmlformats.org/drawingml/2006/wordprocessingDrawing" xmlns:w10="urn:schemas-microsoft-com:office:word" xmlns:w="http://schemas.openxmlformats.org/wordprocessingml/2006/main" xmlns:w14="http://schemas.microsoft.com/office/word/2010/wordml" xmlns:w15="http://schemas.microsoft.com/office/word/2012/wordml" xmlns:w16cid="http://schemas.microsoft.com/office/word/2016/wordml/cid" xmlns:w16se="http://schemas.microsoft.com/office/word/2015/wordml/symex" xmlns:wpg="http://schemas.microsoft.com/office/word/2010/wordprocessingGroup" xmlns:wpi="http://schemas.microsoft.com/office/word/2010/wordprocessingInk" xmlns:wne="http://schemas.microsoft.com/office/word/2006/wordml" xmlns:wps="http://schemas.microsoft.com/office/word/2010/wordprocessingShape" mc:Ignorable="w14 w15 w16se w16cid wp14">
+<w:hdr xmlns:wpc="http://schemas.microsoft.com/office/word/2010/wordprocessingCanvas" xmlns:cx="http://schemas.microsoft.com/office/drawing/2014/chartex" xmlns:mc="http://schemas.openxmlformats.org/markup-compatibility/2006" xmlns:o="urn:schemas-microsoft-com:office:office" xmlns:r="http://schemas.openxmlformats.org/officeDocument/2006/relationships" xmlns:m="http://schemas.openxmlformats.org/officeDocument/2006/math" xmlns:v="urn:schemas-microsoft-com:vml" xmlns:wp14="http://schemas.microsoft.com/office/word/2010/wordprocessingDrawing" xmlns:wp="http://schemas.openxmlformats.org/drawingml/2006/wordprocessingDrawing" xmlns:w10="urn:schemas-microsoft-com:office:word" xmlns:w="http://schemas.openxmlformats.org/wordprocessingml/2006/main" xmlns:w14="http://schemas.microsoft.com/office/word/2010/wordml" xmlns:w15="http://schemas.microsoft.com/office/word/2012/wordml" xmlns:w16se="http://schemas.microsoft.com/office/word/2015/wordml/symex" xmlns:wpg="http://schemas.microsoft.com/office/word/2010/wordprocessingGroup" xmlns:wpi="http://schemas.microsoft.com/office/word/2010/wordprocessingInk" xmlns:wne="http://schemas.microsoft.com/office/word/2006/wordml" xmlns:wps="http://schemas.microsoft.com/office/word/2010/wordprocessingShape" mc:Ignorable="w14 w15 w16se wp14">
+  <w:p>
+    <w:pPr>
+      <w:pStyle w:val="Header"/>
+    </w:pPr>
+  </w:p>
+</w:hdr>
+</file>
+
+<file path=word/header2.xml><?xml version="1.0" encoding="utf-8"?>
+<w:hdr xmlns:wpc="http://schemas.microsoft.com/office/word/2010/wordprocessingCanvas" xmlns:cx="http://schemas.microsoft.com/office/drawing/2014/chartex" xmlns:mc="http://schemas.openxmlformats.org/markup-compatibility/2006" xmlns:o="urn:schemas-microsoft-com:office:office" xmlns:r="http://schemas.openxmlformats.org/officeDocument/2006/relationships" xmlns:m="http://schemas.openxmlformats.org/officeDocument/2006/math" xmlns:v="urn:schemas-microsoft-com:vml" xmlns:wp14="http://schemas.microsoft.com/office/word/2010/wordprocessingDrawing" xmlns:wp="http://schemas.openxmlformats.org/drawingml/2006/wordprocessingDrawing" xmlns:w10="urn:schemas-microsoft-com:office:word" xmlns:w="http://schemas.openxmlformats.org/wordprocessingml/2006/main" xmlns:w14="http://schemas.microsoft.com/office/word/2010/wordml" xmlns:w15="http://schemas.microsoft.com/office/word/2012/wordml" xmlns:w16se="http://schemas.microsoft.com/office/word/2015/wordml/symex" xmlns:wpg="http://schemas.microsoft.com/office/word/2010/wordprocessingGroup" xmlns:wpi="http://schemas.microsoft.com/office/word/2010/wordprocessingInk" xmlns:wne="http://schemas.microsoft.com/office/word/2006/wordml" xmlns:wps="http://schemas.microsoft.com/office/word/2010/wordprocessingShape" mc:Ignorable="w14 w15 w16se wp14">
+  <w:p>
+    <w:pPr>
+      <w:pStyle w:val="Header"/>
+    </w:pPr>
+  </w:p>
+</w:hdr>
+</file>
+
+<file path=word/header3.xml><?xml version="1.0" encoding="utf-8"?>
+<w:hdr xmlns:wpc="http://schemas.microsoft.com/office/word/2010/wordprocessingCanvas" xmlns:cx="http://schemas.microsoft.com/office/drawing/2014/chartex" xmlns:mc="http://schemas.openxmlformats.org/markup-compatibility/2006" xmlns:o="urn:schemas-microsoft-com:office:office" xmlns:r="http://schemas.openxmlformats.org/officeDocument/2006/relationships" xmlns:m="http://schemas.openxmlformats.org/officeDocument/2006/math" xmlns:v="urn:schemas-microsoft-com:vml" xmlns:wp14="http://schemas.microsoft.com/office/word/2010/wordprocessingDrawing" xmlns:wp="http://schemas.openxmlformats.org/drawingml/2006/wordprocessingDrawing" xmlns:w10="urn:schemas-microsoft-com:office:word" xmlns:w="http://schemas.openxmlformats.org/wordprocessingml/2006/main" xmlns:w14="http://schemas.microsoft.com/office/word/2010/wordml" xmlns:w15="http://schemas.microsoft.com/office/word/2012/wordml" xmlns:w16se="http://schemas.microsoft.com/office/word/2015/wordml/symex" xmlns:wpg="http://schemas.microsoft.com/office/word/2010/wordprocessingGroup" xmlns:wpi="http://schemas.microsoft.com/office/word/2010/wordprocessingInk" xmlns:wne="http://schemas.microsoft.com/office/word/2006/wordml" xmlns:wps="http://schemas.microsoft.com/office/word/2010/wordprocessingShape" mc:Ignorable="w14 w15 w16se wp14">
   <w:p>
     <w:pPr>
       <w:pStyle w:val="Header"/>
@@ -1349,7 +1615,7 @@
 </file>
 
 <file path=word/numbering.xml><?xml version="1.0" encoding="utf-8"?>
-<w:numbering xmlns:wpc="http://schemas.microsoft.com/office/word/2010/wordprocessingCanvas" xmlns:cx="http://schemas.microsoft.com/office/drawing/2014/chartex" xmlns:cx1="http://schemas.microsoft.com/office/drawing/2015/9/8/chartex" xmlns:cx2="http://schemas.microsoft.com/office/drawing/2015/10/21/chartex" xmlns:cx3="http://schemas.microsoft.com/office/drawing/2016/5/9/chartex" xmlns:cx4="http://schemas.microsoft.com/office/drawing/2016/5/10/chartex" xmlns:cx5="http://schemas.microsoft.com/office/drawing/2016/5/11/chartex" xmlns:cx6="http://schemas.microsoft.com/office/drawing/2016/5/12/chartex" xmlns:cx7="http://schemas.microsoft.com/office/drawing/2016/5/13/chartex" xmlns:cx8="http://schemas.microsoft.com/office/drawing/2016/5/14/chartex" xmlns:mc="http://schemas.openxmlformats.org/markup-compatibility/2006" xmlns:aink="http://schemas.microsoft.com/office/drawing/2016/ink" xmlns:am3d="http://schemas.microsoft.com/office/drawing/2017/model3d" xmlns:o="urn:schemas-microsoft-com:office:office" xmlns:r="http://schemas.openxmlformats.org/officeDocument/2006/relationships" xmlns:m="http://schemas.openxmlformats.org/officeDocument/2006/math" xmlns:v="urn:schemas-microsoft-com:vml" xmlns:wp14="http://schemas.microsoft.com/office/word/2010/wordprocessingDrawing" xmlns:wp="http://schemas.openxmlformats.org/drawingml/2006/wordprocessingDrawing" xmlns:w10="urn:schemas-microsoft-com:office:word" xmlns:w="http://schemas.openxmlformats.org/wordprocessingml/2006/main" xmlns:w14="http://schemas.microsoft.com/office/word/2010/wordml" xmlns:w15="http://schemas.microsoft.com/office/word/2012/wordml" xmlns:w16cid="http://schemas.microsoft.com/office/word/2016/wordml/cid" xmlns:w16se="http://schemas.microsoft.com/office/word/2015/wordml/symex" xmlns:wpg="http://schemas.microsoft.com/office/word/2010/wordprocessingGroup" xmlns:wpi="http://schemas.microsoft.com/office/word/2010/wordprocessingInk" xmlns:wne="http://schemas.microsoft.com/office/word/2006/wordml" xmlns:wps="http://schemas.microsoft.com/office/word/2010/wordprocessingShape" mc:Ignorable="w14 w15 w16se w16cid wp14">
+<w:numbering xmlns:wpc="http://schemas.microsoft.com/office/word/2010/wordprocessingCanvas" xmlns:cx="http://schemas.microsoft.com/office/drawing/2014/chartex" xmlns:mc="http://schemas.openxmlformats.org/markup-compatibility/2006" xmlns:o="urn:schemas-microsoft-com:office:office" xmlns:r="http://schemas.openxmlformats.org/officeDocument/2006/relationships" xmlns:m="http://schemas.openxmlformats.org/officeDocument/2006/math" xmlns:v="urn:schemas-microsoft-com:vml" xmlns:wp14="http://schemas.microsoft.com/office/word/2010/wordprocessingDrawing" xmlns:wp="http://schemas.openxmlformats.org/drawingml/2006/wordprocessingDrawing" xmlns:w10="urn:schemas-microsoft-com:office:word" xmlns:w="http://schemas.openxmlformats.org/wordprocessingml/2006/main" xmlns:w14="http://schemas.microsoft.com/office/word/2010/wordml" xmlns:w15="http://schemas.microsoft.com/office/word/2012/wordml" xmlns:w16se="http://schemas.microsoft.com/office/word/2015/wordml/symex" xmlns:wpg="http://schemas.microsoft.com/office/word/2010/wordprocessingGroup" xmlns:wpi="http://schemas.microsoft.com/office/word/2010/wordprocessingInk" xmlns:wne="http://schemas.microsoft.com/office/word/2006/wordml" xmlns:wps="http://schemas.microsoft.com/office/word/2010/wordprocessingShape" mc:Ignorable="w14 w15 w16se wp14">
   <w:abstractNum w:abstractNumId="0" w15:restartNumberingAfterBreak="0">
     <w:nsid w:val="FFFFFF88"/>
     <w:multiLevelType w:val="singleLevel"/>
@@ -3185,7 +3451,7 @@
 </file>
 
 <file path=word/styles.xml><?xml version="1.0" encoding="utf-8"?>
-<w:styles xmlns:mc="http://schemas.openxmlformats.org/markup-compatibility/2006" xmlns:r="http://schemas.openxmlformats.org/officeDocument/2006/relationships" xmlns:w="http://schemas.openxmlformats.org/wordprocessingml/2006/main" xmlns:w14="http://schemas.microsoft.com/office/word/2010/wordml" xmlns:w15="http://schemas.microsoft.com/office/word/2012/wordml" xmlns:w16cid="http://schemas.microsoft.com/office/word/2016/wordml/cid" xmlns:w16se="http://schemas.microsoft.com/office/word/2015/wordml/symex" mc:Ignorable="w14 w15 w16se w16cid">
+<w:styles xmlns:mc="http://schemas.openxmlformats.org/markup-compatibility/2006" xmlns:r="http://schemas.openxmlformats.org/officeDocument/2006/relationships" xmlns:w="http://schemas.openxmlformats.org/wordprocessingml/2006/main" xmlns:w14="http://schemas.microsoft.com/office/word/2010/wordml" xmlns:w15="http://schemas.microsoft.com/office/word/2012/wordml" xmlns:w16se="http://schemas.microsoft.com/office/word/2015/wordml/symex" mc:Ignorable="w14 w15 w16se">
   <w:docDefaults>
     <w:rPrDefault>
       <w:rPr>
@@ -3195,7 +3461,7 @@
     </w:rPrDefault>
     <w:pPrDefault/>
   </w:docDefaults>
-  <w:latentStyles w:defLockedState="0" w:defUIPriority="0" w:defSemiHidden="0" w:defUnhideWhenUsed="0" w:defQFormat="0" w:count="375">
+  <w:latentStyles w:defLockedState="0" w:defUIPriority="0" w:defSemiHidden="0" w:defUnhideWhenUsed="0" w:defQFormat="0" w:count="371">
     <w:lsdException w:name="Normal" w:qFormat="1"/>
     <w:lsdException w:name="heading 1" w:qFormat="1"/>
     <w:lsdException w:name="heading 2" w:qFormat="1"/>
@@ -3560,10 +3826,6 @@
     <w:lsdException w:name="List Table 5 Dark Accent 6" w:uiPriority="50"/>
     <w:lsdException w:name="List Table 6 Colorful Accent 6" w:uiPriority="51"/>
     <w:lsdException w:name="List Table 7 Colorful Accent 6" w:uiPriority="52"/>
-    <w:lsdException w:name="Mention" w:semiHidden="1" w:uiPriority="99" w:unhideWhenUsed="1"/>
-    <w:lsdException w:name="Smart Hyperlink" w:semiHidden="1" w:uiPriority="99" w:unhideWhenUsed="1"/>
-    <w:lsdException w:name="Hashtag" w:semiHidden="1" w:uiPriority="99" w:unhideWhenUsed="1"/>
-    <w:lsdException w:name="Unresolved Mention" w:semiHidden="1" w:uiPriority="99" w:unhideWhenUsed="1"/>
   </w:latentStyles>
   <w:style w:type="paragraph" w:default="1" w:styleId="Normal">
     <w:name w:val="Normal"/>
@@ -4602,7 +4864,7 @@
 </file>
 
 <file path=word/glossary/document.xml><?xml version="1.0" encoding="utf-8"?>
-<w:glossaryDocument xmlns:wpc="http://schemas.microsoft.com/office/word/2010/wordprocessingCanvas" xmlns:cx="http://schemas.microsoft.com/office/drawing/2014/chartex" xmlns:cx1="http://schemas.microsoft.com/office/drawing/2015/9/8/chartex" xmlns:cx2="http://schemas.microsoft.com/office/drawing/2015/10/21/chartex" xmlns:cx3="http://schemas.microsoft.com/office/drawing/2016/5/9/chartex" xmlns:cx4="http://schemas.microsoft.com/office/drawing/2016/5/10/chartex" xmlns:cx5="http://schemas.microsoft.com/office/drawing/2016/5/11/chartex" xmlns:cx6="http://schemas.microsoft.com/office/drawing/2016/5/12/chartex" xmlns:cx7="http://schemas.microsoft.com/office/drawing/2016/5/13/chartex" xmlns:cx8="http://schemas.microsoft.com/office/drawing/2016/5/14/chartex" xmlns:mc="http://schemas.openxmlformats.org/markup-compatibility/2006" xmlns:aink="http://schemas.microsoft.com/office/drawing/2016/ink" xmlns:am3d="http://schemas.microsoft.com/office/drawing/2017/model3d" xmlns:o="urn:schemas-microsoft-com:office:office" xmlns:r="http://schemas.openxmlformats.org/officeDocument/2006/relationships" xmlns:m="http://schemas.openxmlformats.org/officeDocument/2006/math" xmlns:v="urn:schemas-microsoft-com:vml" xmlns:wp14="http://schemas.microsoft.com/office/word/2010/wordprocessingDrawing" xmlns:wp="http://schemas.openxmlformats.org/drawingml/2006/wordprocessingDrawing" xmlns:w10="urn:schemas-microsoft-com:office:word" xmlns:w="http://schemas.openxmlformats.org/wordprocessingml/2006/main" xmlns:w14="http://schemas.microsoft.com/office/word/2010/wordml" xmlns:w15="http://schemas.microsoft.com/office/word/2012/wordml" xmlns:w16cid="http://schemas.microsoft.com/office/word/2016/wordml/cid" xmlns:w16se="http://schemas.microsoft.com/office/word/2015/wordml/symex" xmlns:wpg="http://schemas.microsoft.com/office/word/2010/wordprocessingGroup" xmlns:wpi="http://schemas.microsoft.com/office/word/2010/wordprocessingInk" xmlns:wne="http://schemas.microsoft.com/office/word/2006/wordml" xmlns:wps="http://schemas.microsoft.com/office/word/2010/wordprocessingShape" mc:Ignorable="w14 w15 w16se w16cid wp14">
+<w:glossaryDocument xmlns:wpc="http://schemas.microsoft.com/office/word/2010/wordprocessingCanvas" xmlns:cx="http://schemas.microsoft.com/office/drawing/2014/chartex" xmlns:mc="http://schemas.openxmlformats.org/markup-compatibility/2006" xmlns:o="urn:schemas-microsoft-com:office:office" xmlns:r="http://schemas.openxmlformats.org/officeDocument/2006/relationships" xmlns:m="http://schemas.openxmlformats.org/officeDocument/2006/math" xmlns:v="urn:schemas-microsoft-com:vml" xmlns:wp14="http://schemas.microsoft.com/office/word/2010/wordprocessingDrawing" xmlns:wp="http://schemas.openxmlformats.org/drawingml/2006/wordprocessingDrawing" xmlns:w10="urn:schemas-microsoft-com:office:word" xmlns:w="http://schemas.openxmlformats.org/wordprocessingml/2006/main" xmlns:w14="http://schemas.microsoft.com/office/word/2010/wordml" xmlns:w15="http://schemas.microsoft.com/office/word/2012/wordml" xmlns:w16se="http://schemas.microsoft.com/office/word/2015/wordml/symex" xmlns:wpg="http://schemas.microsoft.com/office/word/2010/wordprocessingGroup" xmlns:wpi="http://schemas.microsoft.com/office/word/2010/wordprocessingInk" xmlns:wne="http://schemas.microsoft.com/office/word/2006/wordml" xmlns:wps="http://schemas.microsoft.com/office/word/2010/wordprocessingShape" mc:Ignorable="w14 w15 w16se wp14">
   <w:docParts>
     <w:docPart>
       <w:docPartPr>
@@ -4696,7 +4958,7 @@
 </file>
 
 <file path=word/glossary/fontTable.xml><?xml version="1.0" encoding="utf-8"?>
-<w:fonts xmlns:mc="http://schemas.openxmlformats.org/markup-compatibility/2006" xmlns:r="http://schemas.openxmlformats.org/officeDocument/2006/relationships" xmlns:w="http://schemas.openxmlformats.org/wordprocessingml/2006/main" xmlns:w14="http://schemas.microsoft.com/office/word/2010/wordml" xmlns:w15="http://schemas.microsoft.com/office/word/2012/wordml" xmlns:w16cid="http://schemas.microsoft.com/office/word/2016/wordml/cid" xmlns:w16se="http://schemas.microsoft.com/office/word/2015/wordml/symex" mc:Ignorable="w14 w15 w16se w16cid">
+<w:fonts xmlns:mc="http://schemas.openxmlformats.org/markup-compatibility/2006" xmlns:r="http://schemas.openxmlformats.org/officeDocument/2006/relationships" xmlns:w="http://schemas.openxmlformats.org/wordprocessingml/2006/main" xmlns:w14="http://schemas.microsoft.com/office/word/2010/wordml" xmlns:w15="http://schemas.microsoft.com/office/word/2012/wordml" xmlns:w16se="http://schemas.microsoft.com/office/word/2015/wordml/symex" mc:Ignorable="w14 w15 w16se">
   <w:font w:name="Times New Roman">
     <w:panose1 w:val="02020603050405020304"/>
     <w:charset w:val="00"/>
@@ -4732,7 +4994,7 @@
     <w:sig w:usb0="E0002EFF" w:usb1="C000785B" w:usb2="00000009" w:usb3="00000000" w:csb0="000001FF" w:csb1="00000000"/>
   </w:font>
   <w:font w:name="Times New Roman Bold">
-    <w:panose1 w:val="02020803070505020304"/>
+    <w:panose1 w:val="00000000000000000000"/>
     <w:charset w:val="00"/>
     <w:family w:val="roman"/>
     <w:notTrueType/>
@@ -4764,20 +5026,20 @@
     <w:charset w:val="00"/>
     <w:family w:val="swiss"/>
     <w:pitch w:val="variable"/>
-    <w:sig w:usb0="E0002AFF" w:usb1="C000247B" w:usb2="00000009" w:usb3="00000000" w:csb0="000001FF" w:csb1="00000000"/>
+    <w:sig w:usb0="E4002EFF" w:usb1="C000247B" w:usb2="00000009" w:usb3="00000000" w:csb0="000001FF" w:csb1="00000000"/>
   </w:font>
   <w:font w:name="Calibri Light">
     <w:panose1 w:val="020F0302020204030204"/>
     <w:charset w:val="00"/>
     <w:family w:val="swiss"/>
     <w:pitch w:val="variable"/>
-    <w:sig w:usb0="E0002AFF" w:usb1="C000247B" w:usb2="00000009" w:usb3="00000000" w:csb0="000001FF" w:csb1="00000000"/>
+    <w:sig w:usb0="E4002EFF" w:usb1="C000247B" w:usb2="00000009" w:usb3="00000000" w:csb0="000001FF" w:csb1="00000000"/>
   </w:font>
 </w:fonts>
 </file>
 
 <file path=word/glossary/settings.xml><?xml version="1.0" encoding="utf-8"?>
-<w:settings xmlns:mc="http://schemas.openxmlformats.org/markup-compatibility/2006" xmlns:o="urn:schemas-microsoft-com:office:office" xmlns:r="http://schemas.openxmlformats.org/officeDocument/2006/relationships" xmlns:m="http://schemas.openxmlformats.org/officeDocument/2006/math" xmlns:v="urn:schemas-microsoft-com:vml" xmlns:w10="urn:schemas-microsoft-com:office:word" xmlns:w="http://schemas.openxmlformats.org/wordprocessingml/2006/main" xmlns:w14="http://schemas.microsoft.com/office/word/2010/wordml" xmlns:w15="http://schemas.microsoft.com/office/word/2012/wordml" xmlns:w16cid="http://schemas.microsoft.com/office/word/2016/wordml/cid" xmlns:w16se="http://schemas.microsoft.com/office/word/2015/wordml/symex" xmlns:sl="http://schemas.openxmlformats.org/schemaLibrary/2006/main" mc:Ignorable="w14 w15 w16se w16cid">
+<w:settings xmlns:mc="http://schemas.openxmlformats.org/markup-compatibility/2006" xmlns:o="urn:schemas-microsoft-com:office:office" xmlns:r="http://schemas.openxmlformats.org/officeDocument/2006/relationships" xmlns:m="http://schemas.openxmlformats.org/officeDocument/2006/math" xmlns:v="urn:schemas-microsoft-com:vml" xmlns:w10="urn:schemas-microsoft-com:office:word" xmlns:w="http://schemas.openxmlformats.org/wordprocessingml/2006/main" xmlns:w14="http://schemas.microsoft.com/office/word/2010/wordml" xmlns:w15="http://schemas.microsoft.com/office/word/2012/wordml" xmlns:w16se="http://schemas.microsoft.com/office/word/2015/wordml/symex" xmlns:sl="http://schemas.openxmlformats.org/schemaLibrary/2006/main" mc:Ignorable="w14 w15 w16se">
   <w:view w:val="normal"/>
   <w:defaultTabStop w:val="720"/>
   <w:characterSpacingControl w:val="doNotCompress"/>
@@ -4788,16 +5050,21 @@
     <w:compatSetting w:name="enableOpenTypeFeatures" w:uri="http://schemas.microsoft.com/office/word" w:val="1"/>
     <w:compatSetting w:name="doNotFlipMirrorIndents" w:uri="http://schemas.microsoft.com/office/word" w:val="1"/>
     <w:compatSetting w:name="differentiateMultirowTableHeaders" w:uri="http://schemas.microsoft.com/office/word" w:val="1"/>
-    <w:compatSetting w:name="useWord2013TrackBottomHyphenation" w:uri="http://schemas.microsoft.com/office/word" w:val="1"/>
   </w:compat>
   <w:rsids>
     <w:rsidRoot w:val="002D64D2"/>
     <w:rsid w:val="00003D9D"/>
     <w:rsid w:val="000232F9"/>
+    <w:rsid w:val="002B7B5A"/>
     <w:rsid w:val="002D64D2"/>
+    <w:rsid w:val="00447BA4"/>
+    <w:rsid w:val="004B0FF7"/>
+    <w:rsid w:val="00541D71"/>
     <w:rsid w:val="00725AC2"/>
     <w:rsid w:val="00897D64"/>
+    <w:rsid w:val="00B642C2"/>
     <w:rsid w:val="00D63A57"/>
+    <w:rsid w:val="00E90171"/>
   </w:rsids>
   <m:mathPr>
     <m:mathFont m:val="Cambria Math"/>
@@ -4821,7 +5088,7 @@
 </file>
 
 <file path=word/glossary/styles.xml><?xml version="1.0" encoding="utf-8"?>
-<w:styles xmlns:mc="http://schemas.openxmlformats.org/markup-compatibility/2006" xmlns:r="http://schemas.openxmlformats.org/officeDocument/2006/relationships" xmlns:w="http://schemas.openxmlformats.org/wordprocessingml/2006/main" xmlns:w14="http://schemas.microsoft.com/office/word/2010/wordml" xmlns:w15="http://schemas.microsoft.com/office/word/2012/wordml" xmlns:w16cid="http://schemas.microsoft.com/office/word/2016/wordml/cid" xmlns:w16se="http://schemas.microsoft.com/office/word/2015/wordml/symex" mc:Ignorable="w14 w15 w16se w16cid">
+<w:styles xmlns:mc="http://schemas.openxmlformats.org/markup-compatibility/2006" xmlns:r="http://schemas.openxmlformats.org/officeDocument/2006/relationships" xmlns:w="http://schemas.openxmlformats.org/wordprocessingml/2006/main" xmlns:w14="http://schemas.microsoft.com/office/word/2010/wordml" xmlns:w15="http://schemas.microsoft.com/office/word/2012/wordml" xmlns:w16se="http://schemas.microsoft.com/office/word/2015/wordml/symex" mc:Ignorable="w14 w15 w16se">
   <w:docDefaults>
     <w:rPrDefault>
       <w:rPr>
@@ -4837,7 +5104,7 @@
       </w:pPr>
     </w:pPrDefault>
   </w:docDefaults>
-  <w:latentStyles w:defLockedState="0" w:defUIPriority="99" w:defSemiHidden="0" w:defUnhideWhenUsed="0" w:defQFormat="0" w:count="375">
+  <w:latentStyles w:defLockedState="0" w:defUIPriority="99" w:defSemiHidden="0" w:defUnhideWhenUsed="0" w:defQFormat="0" w:count="371">
     <w:lsdException w:name="Normal" w:uiPriority="0" w:qFormat="1"/>
     <w:lsdException w:name="heading 1" w:uiPriority="9" w:qFormat="1"/>
     <w:lsdException w:name="heading 2" w:semiHidden="1" w:uiPriority="9" w:unhideWhenUsed="1" w:qFormat="1"/>
@@ -5209,10 +5476,6 @@
     <w:lsdException w:name="List Table 5 Dark Accent 6" w:uiPriority="50"/>
     <w:lsdException w:name="List Table 6 Colorful Accent 6" w:uiPriority="51"/>
     <w:lsdException w:name="List Table 7 Colorful Accent 6" w:uiPriority="52"/>
-    <w:lsdException w:name="Mention" w:semiHidden="1" w:unhideWhenUsed="1"/>
-    <w:lsdException w:name="Smart Hyperlink" w:semiHidden="1" w:unhideWhenUsed="1"/>
-    <w:lsdException w:name="Hashtag" w:semiHidden="1" w:unhideWhenUsed="1"/>
-    <w:lsdException w:name="Unresolved Mention" w:semiHidden="1" w:unhideWhenUsed="1"/>
   </w:latentStyles>
   <w:style w:type="paragraph" w:default="1" w:styleId="Normal">
     <w:name w:val="Normal"/>
@@ -5313,7 +5576,7 @@
 </file>
 
 <file path=word/glossary/webSettings.xml><?xml version="1.0" encoding="utf-8"?>
-<w:webSettings xmlns:mc="http://schemas.openxmlformats.org/markup-compatibility/2006" xmlns:r="http://schemas.openxmlformats.org/officeDocument/2006/relationships" xmlns:w="http://schemas.openxmlformats.org/wordprocessingml/2006/main" xmlns:w14="http://schemas.microsoft.com/office/word/2010/wordml" xmlns:w15="http://schemas.microsoft.com/office/word/2012/wordml" xmlns:w16cid="http://schemas.microsoft.com/office/word/2016/wordml/cid" xmlns:w16se="http://schemas.microsoft.com/office/word/2015/wordml/symex" mc:Ignorable="w14 w15 w16se w16cid">
+<w:webSettings xmlns:mc="http://schemas.openxmlformats.org/markup-compatibility/2006" xmlns:r="http://schemas.openxmlformats.org/officeDocument/2006/relationships" xmlns:w="http://schemas.openxmlformats.org/wordprocessingml/2006/main" xmlns:w14="http://schemas.microsoft.com/office/word/2010/wordml" xmlns:w15="http://schemas.microsoft.com/office/word/2012/wordml" xmlns:w16se="http://schemas.microsoft.com/office/word/2015/wordml/symex" mc:Ignorable="w14 w15 w16se">
   <w:optimizeForBrowser/>
   <w:allowPNG/>
 </w:webSettings>
@@ -5642,7 +5905,7 @@
 </file>
 
 <file path=customXml/itemProps2.xml><?xml version="1.0" encoding="utf-8"?>
-<ds:datastoreItem xmlns:ds="http://schemas.openxmlformats.org/officeDocument/2006/customXml" ds:itemID="{93794DEE-964D-4130-9FF2-E1F46DB66914}">
+<ds:datastoreItem xmlns:ds="http://schemas.openxmlformats.org/officeDocument/2006/customXml" ds:itemID="{8A576CAB-75DE-429F-9C45-89726C79BCB5}">
   <ds:schemaRefs>
     <ds:schemaRef ds:uri="http://schemas.openxmlformats.org/officeDocument/2006/bibliography"/>
   </ds:schemaRefs>

</xml_diff>

<commit_message>
shorten template by deleting 1 advocate address
</commit_message>
<xml_diff>
--- a/docassemble/Collection/data/templates/letter_to_collector_from_advocate_template.docx
+++ b/docassemble/Collection/data/templates/letter_to_collector_from_advocate_template.docx
@@ -4,9 +4,7 @@
   <w:body>
     <w:p>
       <w:bookmarkStart w:id="0" w:name="_gjdgxs" w:colFirst="0" w:colLast="0"/>
-      <w:bookmarkStart w:id="1" w:name="_GoBack"/>
       <w:bookmarkEnd w:id="0"/>
-      <w:bookmarkEnd w:id="1"/>
       <w:proofErr w:type="gramStart"/>
       <w:r>
         <w:t xml:space="preserve">{{ </w:t>
@@ -238,27 +236,14 @@
         </w:rPr>
         <w:t>}}</w:t>
       </w:r>
-    </w:p>
-    <w:p>
-      <w:pPr>
-        <w:pBdr>
-          <w:top w:val="nil"/>
-          <w:left w:val="nil"/>
-          <w:bottom w:val="nil"/>
-          <w:right w:val="nil"/>
-          <w:between w:val="nil"/>
-        </w:pBdr>
-        <w:ind w:left="720" w:hanging="720"/>
-        <w:rPr>
-          <w:color w:val="000000"/>
-        </w:rPr>
-      </w:pPr>
-      <w:r>
-        <w:rPr>
-          <w:color w:val="000000"/>
-        </w:rPr>
-        <w:tab/>
-      </w:r>
+      <w:r>
+        <w:rPr>
+          <w:color w:val="000000"/>
+        </w:rPr>
+        <w:t xml:space="preserve">, </w:t>
+      </w:r>
+      <w:bookmarkStart w:id="1" w:name="_GoBack"/>
+      <w:bookmarkEnd w:id="1"/>
       <w:r>
         <w:rPr>
           <w:color w:val="000000"/>
@@ -270,55 +255,6 @@
           <w:color w:val="000000"/>
         </w:rPr>
         <w:t>eater Boston Legal Services</w:t>
-      </w:r>
-    </w:p>
-    <w:p>
-      <w:pPr>
-        <w:pBdr>
-          <w:top w:val="nil"/>
-          <w:left w:val="nil"/>
-          <w:bottom w:val="nil"/>
-          <w:right w:val="nil"/>
-          <w:between w:val="nil"/>
-        </w:pBdr>
-        <w:ind w:left="720"/>
-        <w:rPr>
-          <w:color w:val="000000"/>
-        </w:rPr>
-      </w:pPr>
-      <w:r>
-        <w:rPr>
-          <w:color w:val="000000"/>
-        </w:rPr>
-        <w:t>197 Friend Street</w:t>
-      </w:r>
-    </w:p>
-    <w:p>
-      <w:pPr>
-        <w:pBdr>
-          <w:top w:val="nil"/>
-          <w:left w:val="nil"/>
-          <w:bottom w:val="nil"/>
-          <w:right w:val="nil"/>
-          <w:between w:val="nil"/>
-        </w:pBdr>
-        <w:ind w:left="720" w:hanging="720"/>
-        <w:rPr>
-          <w:color w:val="000000"/>
-        </w:rPr>
-      </w:pPr>
-      <w:r>
-        <w:rPr>
-          <w:color w:val="000000"/>
-        </w:rPr>
-        <w:tab/>
-        <w:t>Boston, M</w:t>
-      </w:r>
-      <w:r>
-        <w:rPr>
-          <w:color w:val="000000"/>
-        </w:rPr>
-        <w:t>A 02114</w:t>
       </w:r>
     </w:p>
     <w:p>
@@ -970,17 +906,23 @@
         <w:rPr>
           <w:color w:val="000000"/>
         </w:rPr>
+        <w:t>Note that in certain instances, pursuant to the law cited above, you must cease all collections activities until you have complied with the requests in this letter. {% endif %</w:t>
+      </w:r>
+      <w:r>
+        <w:t>}{% if validation == False %}</w:t>
+      </w:r>
+      <w:r>
+        <w:rPr>
+          <w:color w:val="000000"/>
+        </w:rPr>
+        <w:t xml:space="preserve">In accordance with 15 U.S.C. § 1692c(c), to the extent that you qualify as a “debt collector” for the purposes of the Fair Debt Collection Practices Act, please cease all further </w:t>
+      </w:r>
+      <w:r>
+        <w:rPr>
+          <w:color w:val="000000"/>
+        </w:rPr>
         <w:lastRenderedPageBreak/>
-        <w:t>Note that in certain instances, pursuant to the law cited above, you must cease all collections activities until you have complied with the requests in this letter. {% endif %</w:t>
-      </w:r>
-      <w:r>
-        <w:t>}{% if validation == False %}</w:t>
-      </w:r>
-      <w:r>
-        <w:rPr>
-          <w:color w:val="000000"/>
-        </w:rPr>
-        <w:t xml:space="preserve">In accordance with 15 U.S.C. § 1692c(c), to the extent that you qualify as a “debt collector” for the purposes of the Fair Debt Collection Practices Act, please cease all further communications with </w:t>
+        <w:t xml:space="preserve">communications with </w:t>
       </w:r>
       <w:r>
         <w:rPr>
@@ -5055,11 +4997,11 @@
     <w:rsidRoot w:val="002D64D2"/>
     <w:rsid w:val="00003D9D"/>
     <w:rsid w:val="000232F9"/>
+    <w:rsid w:val="00216F3A"/>
     <w:rsid w:val="002B7B5A"/>
     <w:rsid w:val="002D64D2"/>
     <w:rsid w:val="00447BA4"/>
     <w:rsid w:val="004B0FF7"/>
-    <w:rsid w:val="00541D71"/>
     <w:rsid w:val="00725AC2"/>
     <w:rsid w:val="00897D64"/>
     <w:rsid w:val="00B642C2"/>
@@ -5905,7 +5847,7 @@
 </file>
 
 <file path=customXml/itemProps2.xml><?xml version="1.0" encoding="utf-8"?>
-<ds:datastoreItem xmlns:ds="http://schemas.openxmlformats.org/officeDocument/2006/customXml" ds:itemID="{8A576CAB-75DE-429F-9C45-89726C79BCB5}">
+<ds:datastoreItem xmlns:ds="http://schemas.openxmlformats.org/officeDocument/2006/customXml" ds:itemID="{E8FEC2F2-CBCA-4EA1-9BC1-E18A7882363B}">
   <ds:schemaRefs>
     <ds:schemaRef ds:uri="http://schemas.openxmlformats.org/officeDocument/2006/bibliography"/>
   </ds:schemaRefs>

</xml_diff>

<commit_message>
fix doubled text at end of template.
</commit_message>
<xml_diff>
--- a/docassemble/Collection/data/templates/letter_to_collector_from_advocate_template.docx
+++ b/docassemble/Collection/data/templates/letter_to_collector_from_advocate_template.docx
@@ -242,8 +242,6 @@
         </w:rPr>
         <w:t xml:space="preserve">, </w:t>
       </w:r>
-      <w:bookmarkStart w:id="1" w:name="_GoBack"/>
-      <w:bookmarkEnd w:id="1"/>
       <w:r>
         <w:rPr>
           <w:color w:val="000000"/>
@@ -947,7 +945,6 @@
       <w:r>
         <w:t xml:space="preserve"> </w:t>
       </w:r>
-      <w:proofErr w:type="gramStart"/>
       <w:r>
         <w:rPr>
           <w:color w:val="000000"/>
@@ -958,14 +955,7 @@
         <w:rPr>
           <w:color w:val="000000"/>
         </w:rPr>
-        <w:t>{</w:t>
-      </w:r>
-      <w:proofErr w:type="gramEnd"/>
-      <w:r>
-        <w:rPr>
-          <w:color w:val="000000"/>
-        </w:rPr>
-        <w:t xml:space="preserve">% if </w:t>
+        <w:t xml:space="preserve">{% if </w:t>
       </w:r>
       <w:proofErr w:type="spellStart"/>
       <w:r>
@@ -979,7 +969,15 @@
         <w:rPr>
           <w:color w:val="000000"/>
         </w:rPr>
-        <w:t xml:space="preserve"> %} Please direct all further communications regarding this debt to me using the address information above or below. {% </w:t>
+        <w:t xml:space="preserve"> %} Please direct all further communications regarding this debt to me using the address information </w:t>
+      </w:r>
+      <w:bookmarkStart w:id="1" w:name="_GoBack"/>
+      <w:bookmarkEnd w:id="1"/>
+      <w:r>
+        <w:rPr>
+          <w:color w:val="000000"/>
+        </w:rPr>
+        <w:t xml:space="preserve">below. {% </w:t>
       </w:r>
       <w:proofErr w:type="spellStart"/>
       <w:r>
@@ -994,12 +992,6 @@
           <w:color w:val="000000"/>
         </w:rPr>
         <w:t xml:space="preserve"> %}</w:t>
-      </w:r>
-    </w:p>
-    <w:p/>
-    <w:p>
-      <w:r>
-        <w:t>Please direct all future communications regarding this debt to me at the address above.</w:t>
       </w:r>
     </w:p>
     <w:p/>
@@ -5007,6 +4999,7 @@
     <w:rsid w:val="00B642C2"/>
     <w:rsid w:val="00D63A57"/>
     <w:rsid w:val="00E90171"/>
+    <w:rsid w:val="00FE3A84"/>
   </w:rsids>
   <m:mathPr>
     <m:mathFont m:val="Cambria Math"/>
@@ -5847,7 +5840,7 @@
 </file>
 
 <file path=customXml/itemProps2.xml><?xml version="1.0" encoding="utf-8"?>
-<ds:datastoreItem xmlns:ds="http://schemas.openxmlformats.org/officeDocument/2006/customXml" ds:itemID="{E8FEC2F2-CBCA-4EA1-9BC1-E18A7882363B}">
+<ds:datastoreItem xmlns:ds="http://schemas.openxmlformats.org/officeDocument/2006/customXml" ds:itemID="{94B8E0AE-BF07-4A47-B210-84A9DCB8CA75}">
   <ds:schemaRefs>
     <ds:schemaRef ds:uri="http://schemas.openxmlformats.org/officeDocument/2006/bibliography"/>
   </ds:schemaRefs>

</xml_diff>

<commit_message>
fix template issue where account number but not original creditor was known
</commit_message>
<xml_diff>
--- a/docassemble/Collection/data/templates/letter_to_collector_from_advocate_template.docx
+++ b/docassemble/Collection/data/templates/letter_to_collector_from_advocate_template.docx
@@ -400,22 +400,16 @@
         <w:rPr>
           <w:color w:val="000000"/>
         </w:rPr>
-        <w:t xml:space="preserve">% if </w:t>
-      </w:r>
-      <w:proofErr w:type="spellStart"/>
-      <w:r>
-        <w:rPr>
-          <w:color w:val="000000"/>
-        </w:rPr>
-        <w:t>collector_is_debt_collector</w:t>
-      </w:r>
-      <w:proofErr w:type="spellEnd"/>
-      <w:r>
-        <w:rPr>
-          <w:color w:val="000000"/>
-        </w:rPr>
-        <w:t xml:space="preserve"> or </w:t>
-      </w:r>
+        <w:t>% if</w:t>
+      </w:r>
+      <w:r>
+        <w:rPr>
+          <w:color w:val="000000"/>
+        </w:rPr>
+        <w:t xml:space="preserve"> </w:t>
+      </w:r>
+      <w:bookmarkStart w:id="1" w:name="_GoBack"/>
+      <w:bookmarkEnd w:id="1"/>
       <w:proofErr w:type="spellStart"/>
       <w:r>
         <w:rPr>
@@ -969,15 +963,7 @@
         <w:rPr>
           <w:color w:val="000000"/>
         </w:rPr>
-        <w:t xml:space="preserve"> %} Please direct all further communications regarding this debt to me using the address information </w:t>
-      </w:r>
-      <w:bookmarkStart w:id="1" w:name="_GoBack"/>
-      <w:bookmarkEnd w:id="1"/>
-      <w:r>
-        <w:rPr>
-          <w:color w:val="000000"/>
-        </w:rPr>
-        <w:t xml:space="preserve">below. {% </w:t>
+        <w:t xml:space="preserve"> %} Please direct all further communications regarding this debt to me using the address information below. {% </w:t>
       </w:r>
       <w:proofErr w:type="spellStart"/>
       <w:r>
@@ -4928,7 +4914,7 @@
     <w:sig w:usb0="E0002EFF" w:usb1="C000785B" w:usb2="00000009" w:usb3="00000000" w:csb0="000001FF" w:csb1="00000000"/>
   </w:font>
   <w:font w:name="Times New Roman Bold">
-    <w:panose1 w:val="00000000000000000000"/>
+    <w:panose1 w:val="02020803070505020304"/>
     <w:charset w:val="00"/>
     <w:family w:val="roman"/>
     <w:notTrueType/>
@@ -4994,6 +4980,7 @@
     <w:rsid w:val="002D64D2"/>
     <w:rsid w:val="00447BA4"/>
     <w:rsid w:val="004B0FF7"/>
+    <w:rsid w:val="006B5D8D"/>
     <w:rsid w:val="00725AC2"/>
     <w:rsid w:val="00897D64"/>
     <w:rsid w:val="00B642C2"/>
@@ -5840,7 +5827,7 @@
 </file>
 
 <file path=customXml/itemProps2.xml><?xml version="1.0" encoding="utf-8"?>
-<ds:datastoreItem xmlns:ds="http://schemas.openxmlformats.org/officeDocument/2006/customXml" ds:itemID="{94B8E0AE-BF07-4A47-B210-84A9DCB8CA75}">
+<ds:datastoreItem xmlns:ds="http://schemas.openxmlformats.org/officeDocument/2006/customXml" ds:itemID="{74C24DB0-B219-41D2-9FE5-F9E4F2575DD1}">
   <ds:schemaRefs>
     <ds:schemaRef ds:uri="http://schemas.openxmlformats.org/officeDocument/2006/bibliography"/>
   </ds:schemaRefs>

</xml_diff>